<commit_message>
requisitos de descriçao acabados
</commit_message>
<xml_diff>
--- a/rascunho.docx
+++ b/rascunho.docx
@@ -941,8 +941,6 @@
       <w:r>
         <w:t>Número de Telefone</w:t>
       </w:r>
-      <w:bookmarkStart w:id="0" w:name="_GoBack"/>
-      <w:bookmarkEnd w:id="0"/>
     </w:p>
     <w:p>
       <w:pPr>
@@ -984,10 +982,12 @@
           <w:numId w:val="6"/>
         </w:numPr>
       </w:pPr>
+      <w:bookmarkStart w:id="0" w:name="_GoBack"/>
       <w:r>
         <w:t>Descrição</w:t>
       </w:r>
     </w:p>
+    <w:bookmarkEnd w:id="0"/>
     <w:p>
       <w:pPr>
         <w:pStyle w:val="PargrafodaLista"/>
@@ -1056,6 +1056,144 @@
     </w:p>
     <w:p>
       <w:r>
+        <w:rPr>
+          <w:b/>
+        </w:rPr>
+        <w:t>Fatura</w:t>
+      </w:r>
+    </w:p>
+    <w:p>
+      <w:pPr>
+        <w:pStyle w:val="PargrafodaLista"/>
+        <w:numPr>
+          <w:ilvl w:val="0"/>
+          <w:numId w:val="10"/>
+        </w:numPr>
+      </w:pPr>
+      <w:r>
+        <w:t>Id</w:t>
+      </w:r>
+    </w:p>
+    <w:p>
+      <w:pPr>
+        <w:pStyle w:val="PargrafodaLista"/>
+        <w:numPr>
+          <w:ilvl w:val="0"/>
+          <w:numId w:val="10"/>
+        </w:numPr>
+      </w:pPr>
+      <w:r>
+        <w:t>Pontos</w:t>
+      </w:r>
+    </w:p>
+    <w:p>
+      <w:pPr>
+        <w:pStyle w:val="PargrafodaLista"/>
+        <w:numPr>
+          <w:ilvl w:val="0"/>
+          <w:numId w:val="10"/>
+        </w:numPr>
+      </w:pPr>
+      <w:r>
+        <w:t>Desconto</w:t>
+      </w:r>
+    </w:p>
+    <w:p>
+      <w:pPr>
+        <w:pStyle w:val="PargrafodaLista"/>
+        <w:numPr>
+          <w:ilvl w:val="0"/>
+          <w:numId w:val="10"/>
+        </w:numPr>
+      </w:pPr>
+      <w:r>
+        <w:lastRenderedPageBreak/>
+        <w:t>Data Fatura</w:t>
+      </w:r>
+    </w:p>
+    <w:p>
+      <w:pPr>
+        <w:pStyle w:val="PargrafodaLista"/>
+        <w:numPr>
+          <w:ilvl w:val="0"/>
+          <w:numId w:val="10"/>
+        </w:numPr>
+      </w:pPr>
+      <w:r>
+        <w:t>Data Senha</w:t>
+      </w:r>
+    </w:p>
+    <w:p>
+      <w:pPr>
+        <w:pStyle w:val="PargrafodaLista"/>
+        <w:numPr>
+          <w:ilvl w:val="0"/>
+          <w:numId w:val="10"/>
+        </w:numPr>
+      </w:pPr>
+      <w:proofErr w:type="spellStart"/>
+      <w:r>
+        <w:rPr>
+          <w:i/>
+        </w:rPr>
+        <w:t>Cod_Receita</w:t>
+      </w:r>
+      <w:proofErr w:type="spellEnd"/>
+    </w:p>
+    <w:p>
+      <w:pPr>
+        <w:rPr>
+          <w:b/>
+        </w:rPr>
+      </w:pPr>
+      <w:r>
+        <w:rPr>
+          <w:b/>
+        </w:rPr>
+        <w:t>Princípio Ativo</w:t>
+      </w:r>
+    </w:p>
+    <w:p>
+      <w:pPr>
+        <w:pStyle w:val="PargrafodaLista"/>
+        <w:numPr>
+          <w:ilvl w:val="0"/>
+          <w:numId w:val="10"/>
+        </w:numPr>
+        <w:rPr>
+          <w:b/>
+        </w:rPr>
+      </w:pPr>
+      <w:r>
+        <w:t>Id</w:t>
+      </w:r>
+    </w:p>
+    <w:p>
+      <w:pPr>
+        <w:pStyle w:val="PargrafodaLista"/>
+        <w:numPr>
+          <w:ilvl w:val="0"/>
+          <w:numId w:val="10"/>
+        </w:numPr>
+      </w:pPr>
+      <w:r>
+        <w:t>Nome</w:t>
+      </w:r>
+    </w:p>
+    <w:p>
+      <w:pPr>
+        <w:spacing w:after="160" w:line="259" w:lineRule="auto"/>
+        <w:jc w:val="left"/>
+      </w:pPr>
+      <w:r>
+        <w:br w:type="page"/>
+      </w:r>
+    </w:p>
+    <w:p/>
+    <w:p/>
+    <w:p/>
+    <w:p>
+      <w:r>
         <w:t xml:space="preserve">Trabalho futuro: </w:t>
       </w:r>
       <w:proofErr w:type="spellStart"/>
@@ -1083,7 +1221,6 @@
     </w:p>
     <w:p>
       <w:r>
-        <w:lastRenderedPageBreak/>
         <w:t xml:space="preserve">Can i do </w:t>
       </w:r>
       <w:proofErr w:type="spellStart"/>
@@ -1226,6 +1363,232 @@
     </w:lvl>
   </w:abstractNum>
   <w:abstractNum w:abstractNumId="1" w15:restartNumberingAfterBreak="0">
+    <w:nsid w:val="19F44ACB"/>
+    <w:multiLevelType w:val="hybridMultilevel"/>
+    <w:tmpl w:val="429E18AE"/>
+    <w:lvl w:ilvl="0" w:tplc="08160001">
+      <w:start w:val="1"/>
+      <w:numFmt w:val="bullet"/>
+      <w:lvlText w:val=""/>
+      <w:lvlJc w:val="left"/>
+      <w:pPr>
+        <w:ind w:left="1424" w:hanging="360"/>
+      </w:pPr>
+      <w:rPr>
+        <w:rFonts w:ascii="Symbol" w:hAnsi="Symbol" w:hint="default"/>
+      </w:rPr>
+    </w:lvl>
+    <w:lvl w:ilvl="1" w:tplc="08160003" w:tentative="1">
+      <w:start w:val="1"/>
+      <w:numFmt w:val="bullet"/>
+      <w:lvlText w:val="o"/>
+      <w:lvlJc w:val="left"/>
+      <w:pPr>
+        <w:ind w:left="2144" w:hanging="360"/>
+      </w:pPr>
+      <w:rPr>
+        <w:rFonts w:ascii="Courier New" w:hAnsi="Courier New" w:cs="Courier New" w:hint="default"/>
+      </w:rPr>
+    </w:lvl>
+    <w:lvl w:ilvl="2" w:tplc="08160005" w:tentative="1">
+      <w:start w:val="1"/>
+      <w:numFmt w:val="bullet"/>
+      <w:lvlText w:val=""/>
+      <w:lvlJc w:val="left"/>
+      <w:pPr>
+        <w:ind w:left="2864" w:hanging="360"/>
+      </w:pPr>
+      <w:rPr>
+        <w:rFonts w:ascii="Wingdings" w:hAnsi="Wingdings" w:hint="default"/>
+      </w:rPr>
+    </w:lvl>
+    <w:lvl w:ilvl="3" w:tplc="08160001" w:tentative="1">
+      <w:start w:val="1"/>
+      <w:numFmt w:val="bullet"/>
+      <w:lvlText w:val=""/>
+      <w:lvlJc w:val="left"/>
+      <w:pPr>
+        <w:ind w:left="3584" w:hanging="360"/>
+      </w:pPr>
+      <w:rPr>
+        <w:rFonts w:ascii="Symbol" w:hAnsi="Symbol" w:hint="default"/>
+      </w:rPr>
+    </w:lvl>
+    <w:lvl w:ilvl="4" w:tplc="08160003" w:tentative="1">
+      <w:start w:val="1"/>
+      <w:numFmt w:val="bullet"/>
+      <w:lvlText w:val="o"/>
+      <w:lvlJc w:val="left"/>
+      <w:pPr>
+        <w:ind w:left="4304" w:hanging="360"/>
+      </w:pPr>
+      <w:rPr>
+        <w:rFonts w:ascii="Courier New" w:hAnsi="Courier New" w:cs="Courier New" w:hint="default"/>
+      </w:rPr>
+    </w:lvl>
+    <w:lvl w:ilvl="5" w:tplc="08160005" w:tentative="1">
+      <w:start w:val="1"/>
+      <w:numFmt w:val="bullet"/>
+      <w:lvlText w:val=""/>
+      <w:lvlJc w:val="left"/>
+      <w:pPr>
+        <w:ind w:left="5024" w:hanging="360"/>
+      </w:pPr>
+      <w:rPr>
+        <w:rFonts w:ascii="Wingdings" w:hAnsi="Wingdings" w:hint="default"/>
+      </w:rPr>
+    </w:lvl>
+    <w:lvl w:ilvl="6" w:tplc="08160001" w:tentative="1">
+      <w:start w:val="1"/>
+      <w:numFmt w:val="bullet"/>
+      <w:lvlText w:val=""/>
+      <w:lvlJc w:val="left"/>
+      <w:pPr>
+        <w:ind w:left="5744" w:hanging="360"/>
+      </w:pPr>
+      <w:rPr>
+        <w:rFonts w:ascii="Symbol" w:hAnsi="Symbol" w:hint="default"/>
+      </w:rPr>
+    </w:lvl>
+    <w:lvl w:ilvl="7" w:tplc="08160003" w:tentative="1">
+      <w:start w:val="1"/>
+      <w:numFmt w:val="bullet"/>
+      <w:lvlText w:val="o"/>
+      <w:lvlJc w:val="left"/>
+      <w:pPr>
+        <w:ind w:left="6464" w:hanging="360"/>
+      </w:pPr>
+      <w:rPr>
+        <w:rFonts w:ascii="Courier New" w:hAnsi="Courier New" w:cs="Courier New" w:hint="default"/>
+      </w:rPr>
+    </w:lvl>
+    <w:lvl w:ilvl="8" w:tplc="08160005" w:tentative="1">
+      <w:start w:val="1"/>
+      <w:numFmt w:val="bullet"/>
+      <w:lvlText w:val=""/>
+      <w:lvlJc w:val="left"/>
+      <w:pPr>
+        <w:ind w:left="7184" w:hanging="360"/>
+      </w:pPr>
+      <w:rPr>
+        <w:rFonts w:ascii="Wingdings" w:hAnsi="Wingdings" w:hint="default"/>
+      </w:rPr>
+    </w:lvl>
+  </w:abstractNum>
+  <w:abstractNum w:abstractNumId="2" w15:restartNumberingAfterBreak="0">
+    <w:nsid w:val="1B123B96"/>
+    <w:multiLevelType w:val="hybridMultilevel"/>
+    <w:tmpl w:val="99D61094"/>
+    <w:lvl w:ilvl="0" w:tplc="08160001">
+      <w:start w:val="1"/>
+      <w:numFmt w:val="bullet"/>
+      <w:lvlText w:val=""/>
+      <w:lvlJc w:val="left"/>
+      <w:pPr>
+        <w:ind w:left="1424" w:hanging="360"/>
+      </w:pPr>
+      <w:rPr>
+        <w:rFonts w:ascii="Symbol" w:hAnsi="Symbol" w:hint="default"/>
+      </w:rPr>
+    </w:lvl>
+    <w:lvl w:ilvl="1" w:tplc="08160003" w:tentative="1">
+      <w:start w:val="1"/>
+      <w:numFmt w:val="bullet"/>
+      <w:lvlText w:val="o"/>
+      <w:lvlJc w:val="left"/>
+      <w:pPr>
+        <w:ind w:left="2144" w:hanging="360"/>
+      </w:pPr>
+      <w:rPr>
+        <w:rFonts w:ascii="Courier New" w:hAnsi="Courier New" w:cs="Courier New" w:hint="default"/>
+      </w:rPr>
+    </w:lvl>
+    <w:lvl w:ilvl="2" w:tplc="08160005" w:tentative="1">
+      <w:start w:val="1"/>
+      <w:numFmt w:val="bullet"/>
+      <w:lvlText w:val=""/>
+      <w:lvlJc w:val="left"/>
+      <w:pPr>
+        <w:ind w:left="2864" w:hanging="360"/>
+      </w:pPr>
+      <w:rPr>
+        <w:rFonts w:ascii="Wingdings" w:hAnsi="Wingdings" w:hint="default"/>
+      </w:rPr>
+    </w:lvl>
+    <w:lvl w:ilvl="3" w:tplc="08160001" w:tentative="1">
+      <w:start w:val="1"/>
+      <w:numFmt w:val="bullet"/>
+      <w:lvlText w:val=""/>
+      <w:lvlJc w:val="left"/>
+      <w:pPr>
+        <w:ind w:left="3584" w:hanging="360"/>
+      </w:pPr>
+      <w:rPr>
+        <w:rFonts w:ascii="Symbol" w:hAnsi="Symbol" w:hint="default"/>
+      </w:rPr>
+    </w:lvl>
+    <w:lvl w:ilvl="4" w:tplc="08160003" w:tentative="1">
+      <w:start w:val="1"/>
+      <w:numFmt w:val="bullet"/>
+      <w:lvlText w:val="o"/>
+      <w:lvlJc w:val="left"/>
+      <w:pPr>
+        <w:ind w:left="4304" w:hanging="360"/>
+      </w:pPr>
+      <w:rPr>
+        <w:rFonts w:ascii="Courier New" w:hAnsi="Courier New" w:cs="Courier New" w:hint="default"/>
+      </w:rPr>
+    </w:lvl>
+    <w:lvl w:ilvl="5" w:tplc="08160005" w:tentative="1">
+      <w:start w:val="1"/>
+      <w:numFmt w:val="bullet"/>
+      <w:lvlText w:val=""/>
+      <w:lvlJc w:val="left"/>
+      <w:pPr>
+        <w:ind w:left="5024" w:hanging="360"/>
+      </w:pPr>
+      <w:rPr>
+        <w:rFonts w:ascii="Wingdings" w:hAnsi="Wingdings" w:hint="default"/>
+      </w:rPr>
+    </w:lvl>
+    <w:lvl w:ilvl="6" w:tplc="08160001" w:tentative="1">
+      <w:start w:val="1"/>
+      <w:numFmt w:val="bullet"/>
+      <w:lvlText w:val=""/>
+      <w:lvlJc w:val="left"/>
+      <w:pPr>
+        <w:ind w:left="5744" w:hanging="360"/>
+      </w:pPr>
+      <w:rPr>
+        <w:rFonts w:ascii="Symbol" w:hAnsi="Symbol" w:hint="default"/>
+      </w:rPr>
+    </w:lvl>
+    <w:lvl w:ilvl="7" w:tplc="08160003" w:tentative="1">
+      <w:start w:val="1"/>
+      <w:numFmt w:val="bullet"/>
+      <w:lvlText w:val="o"/>
+      <w:lvlJc w:val="left"/>
+      <w:pPr>
+        <w:ind w:left="6464" w:hanging="360"/>
+      </w:pPr>
+      <w:rPr>
+        <w:rFonts w:ascii="Courier New" w:hAnsi="Courier New" w:cs="Courier New" w:hint="default"/>
+      </w:rPr>
+    </w:lvl>
+    <w:lvl w:ilvl="8" w:tplc="08160005" w:tentative="1">
+      <w:start w:val="1"/>
+      <w:numFmt w:val="bullet"/>
+      <w:lvlText w:val=""/>
+      <w:lvlJc w:val="left"/>
+      <w:pPr>
+        <w:ind w:left="7184" w:hanging="360"/>
+      </w:pPr>
+      <w:rPr>
+        <w:rFonts w:ascii="Wingdings" w:hAnsi="Wingdings" w:hint="default"/>
+      </w:rPr>
+    </w:lvl>
+  </w:abstractNum>
+  <w:abstractNum w:abstractNumId="3" w15:restartNumberingAfterBreak="0">
     <w:nsid w:val="22031233"/>
     <w:multiLevelType w:val="hybridMultilevel"/>
     <w:tmpl w:val="DA3CF39C"/>
@@ -1338,7 +1701,7 @@
       </w:rPr>
     </w:lvl>
   </w:abstractNum>
-  <w:abstractNum w:abstractNumId="2" w15:restartNumberingAfterBreak="0">
+  <w:abstractNum w:abstractNumId="4" w15:restartNumberingAfterBreak="0">
     <w:nsid w:val="33417099"/>
     <w:multiLevelType w:val="hybridMultilevel"/>
     <w:tmpl w:val="EE02581A"/>
@@ -1451,7 +1814,120 @@
       </w:rPr>
     </w:lvl>
   </w:abstractNum>
-  <w:abstractNum w:abstractNumId="3" w15:restartNumberingAfterBreak="0">
+  <w:abstractNum w:abstractNumId="5" w15:restartNumberingAfterBreak="0">
+    <w:nsid w:val="37142FE1"/>
+    <w:multiLevelType w:val="hybridMultilevel"/>
+    <w:tmpl w:val="22A0A7E0"/>
+    <w:lvl w:ilvl="0" w:tplc="08160001">
+      <w:start w:val="1"/>
+      <w:numFmt w:val="bullet"/>
+      <w:lvlText w:val=""/>
+      <w:lvlJc w:val="left"/>
+      <w:pPr>
+        <w:ind w:left="720" w:hanging="360"/>
+      </w:pPr>
+      <w:rPr>
+        <w:rFonts w:ascii="Symbol" w:hAnsi="Symbol" w:hint="default"/>
+      </w:rPr>
+    </w:lvl>
+    <w:lvl w:ilvl="1" w:tplc="08160003" w:tentative="1">
+      <w:start w:val="1"/>
+      <w:numFmt w:val="bullet"/>
+      <w:lvlText w:val="o"/>
+      <w:lvlJc w:val="left"/>
+      <w:pPr>
+        <w:ind w:left="1440" w:hanging="360"/>
+      </w:pPr>
+      <w:rPr>
+        <w:rFonts w:ascii="Courier New" w:hAnsi="Courier New" w:cs="Courier New" w:hint="default"/>
+      </w:rPr>
+    </w:lvl>
+    <w:lvl w:ilvl="2" w:tplc="08160005" w:tentative="1">
+      <w:start w:val="1"/>
+      <w:numFmt w:val="bullet"/>
+      <w:lvlText w:val=""/>
+      <w:lvlJc w:val="left"/>
+      <w:pPr>
+        <w:ind w:left="2160" w:hanging="360"/>
+      </w:pPr>
+      <w:rPr>
+        <w:rFonts w:ascii="Wingdings" w:hAnsi="Wingdings" w:hint="default"/>
+      </w:rPr>
+    </w:lvl>
+    <w:lvl w:ilvl="3" w:tplc="08160001" w:tentative="1">
+      <w:start w:val="1"/>
+      <w:numFmt w:val="bullet"/>
+      <w:lvlText w:val=""/>
+      <w:lvlJc w:val="left"/>
+      <w:pPr>
+        <w:ind w:left="2880" w:hanging="360"/>
+      </w:pPr>
+      <w:rPr>
+        <w:rFonts w:ascii="Symbol" w:hAnsi="Symbol" w:hint="default"/>
+      </w:rPr>
+    </w:lvl>
+    <w:lvl w:ilvl="4" w:tplc="08160003" w:tentative="1">
+      <w:start w:val="1"/>
+      <w:numFmt w:val="bullet"/>
+      <w:lvlText w:val="o"/>
+      <w:lvlJc w:val="left"/>
+      <w:pPr>
+        <w:ind w:left="3600" w:hanging="360"/>
+      </w:pPr>
+      <w:rPr>
+        <w:rFonts w:ascii="Courier New" w:hAnsi="Courier New" w:cs="Courier New" w:hint="default"/>
+      </w:rPr>
+    </w:lvl>
+    <w:lvl w:ilvl="5" w:tplc="08160005" w:tentative="1">
+      <w:start w:val="1"/>
+      <w:numFmt w:val="bullet"/>
+      <w:lvlText w:val=""/>
+      <w:lvlJc w:val="left"/>
+      <w:pPr>
+        <w:ind w:left="4320" w:hanging="360"/>
+      </w:pPr>
+      <w:rPr>
+        <w:rFonts w:ascii="Wingdings" w:hAnsi="Wingdings" w:hint="default"/>
+      </w:rPr>
+    </w:lvl>
+    <w:lvl w:ilvl="6" w:tplc="08160001" w:tentative="1">
+      <w:start w:val="1"/>
+      <w:numFmt w:val="bullet"/>
+      <w:lvlText w:val=""/>
+      <w:lvlJc w:val="left"/>
+      <w:pPr>
+        <w:ind w:left="5040" w:hanging="360"/>
+      </w:pPr>
+      <w:rPr>
+        <w:rFonts w:ascii="Symbol" w:hAnsi="Symbol" w:hint="default"/>
+      </w:rPr>
+    </w:lvl>
+    <w:lvl w:ilvl="7" w:tplc="08160003" w:tentative="1">
+      <w:start w:val="1"/>
+      <w:numFmt w:val="bullet"/>
+      <w:lvlText w:val="o"/>
+      <w:lvlJc w:val="left"/>
+      <w:pPr>
+        <w:ind w:left="5760" w:hanging="360"/>
+      </w:pPr>
+      <w:rPr>
+        <w:rFonts w:ascii="Courier New" w:hAnsi="Courier New" w:cs="Courier New" w:hint="default"/>
+      </w:rPr>
+    </w:lvl>
+    <w:lvl w:ilvl="8" w:tplc="08160005" w:tentative="1">
+      <w:start w:val="1"/>
+      <w:numFmt w:val="bullet"/>
+      <w:lvlText w:val=""/>
+      <w:lvlJc w:val="left"/>
+      <w:pPr>
+        <w:ind w:left="6480" w:hanging="360"/>
+      </w:pPr>
+      <w:rPr>
+        <w:rFonts w:ascii="Wingdings" w:hAnsi="Wingdings" w:hint="default"/>
+      </w:rPr>
+    </w:lvl>
+  </w:abstractNum>
+  <w:abstractNum w:abstractNumId="6" w15:restartNumberingAfterBreak="0">
     <w:nsid w:val="39D85CC1"/>
     <w:multiLevelType w:val="multilevel"/>
     <w:tmpl w:val="B82A91C6"/>
@@ -1594,7 +2070,7 @@
       </w:rPr>
     </w:lvl>
   </w:abstractNum>
-  <w:abstractNum w:abstractNumId="4" w15:restartNumberingAfterBreak="0">
+  <w:abstractNum w:abstractNumId="7" w15:restartNumberingAfterBreak="0">
     <w:nsid w:val="3AF51919"/>
     <w:multiLevelType w:val="hybridMultilevel"/>
     <w:tmpl w:val="1E529654"/>
@@ -1707,7 +2183,7 @@
       </w:rPr>
     </w:lvl>
   </w:abstractNum>
-  <w:abstractNum w:abstractNumId="5" w15:restartNumberingAfterBreak="0">
+  <w:abstractNum w:abstractNumId="8" w15:restartNumberingAfterBreak="0">
     <w:nsid w:val="4AB660F1"/>
     <w:multiLevelType w:val="hybridMultilevel"/>
     <w:tmpl w:val="8C6A2674"/>
@@ -1820,23 +2296,148 @@
       </w:rPr>
     </w:lvl>
   </w:abstractNum>
+  <w:abstractNum w:abstractNumId="9" w15:restartNumberingAfterBreak="0">
+    <w:nsid w:val="78AA5494"/>
+    <w:multiLevelType w:val="hybridMultilevel"/>
+    <w:tmpl w:val="1704689C"/>
+    <w:lvl w:ilvl="0" w:tplc="08160001">
+      <w:start w:val="1"/>
+      <w:numFmt w:val="bullet"/>
+      <w:lvlText w:val=""/>
+      <w:lvlJc w:val="left"/>
+      <w:pPr>
+        <w:ind w:left="1424" w:hanging="360"/>
+      </w:pPr>
+      <w:rPr>
+        <w:rFonts w:ascii="Symbol" w:hAnsi="Symbol" w:hint="default"/>
+      </w:rPr>
+    </w:lvl>
+    <w:lvl w:ilvl="1" w:tplc="08160003" w:tentative="1">
+      <w:start w:val="1"/>
+      <w:numFmt w:val="bullet"/>
+      <w:lvlText w:val="o"/>
+      <w:lvlJc w:val="left"/>
+      <w:pPr>
+        <w:ind w:left="2144" w:hanging="360"/>
+      </w:pPr>
+      <w:rPr>
+        <w:rFonts w:ascii="Courier New" w:hAnsi="Courier New" w:cs="Courier New" w:hint="default"/>
+      </w:rPr>
+    </w:lvl>
+    <w:lvl w:ilvl="2" w:tplc="08160005" w:tentative="1">
+      <w:start w:val="1"/>
+      <w:numFmt w:val="bullet"/>
+      <w:lvlText w:val=""/>
+      <w:lvlJc w:val="left"/>
+      <w:pPr>
+        <w:ind w:left="2864" w:hanging="360"/>
+      </w:pPr>
+      <w:rPr>
+        <w:rFonts w:ascii="Wingdings" w:hAnsi="Wingdings" w:hint="default"/>
+      </w:rPr>
+    </w:lvl>
+    <w:lvl w:ilvl="3" w:tplc="08160001" w:tentative="1">
+      <w:start w:val="1"/>
+      <w:numFmt w:val="bullet"/>
+      <w:lvlText w:val=""/>
+      <w:lvlJc w:val="left"/>
+      <w:pPr>
+        <w:ind w:left="3584" w:hanging="360"/>
+      </w:pPr>
+      <w:rPr>
+        <w:rFonts w:ascii="Symbol" w:hAnsi="Symbol" w:hint="default"/>
+      </w:rPr>
+    </w:lvl>
+    <w:lvl w:ilvl="4" w:tplc="08160003" w:tentative="1">
+      <w:start w:val="1"/>
+      <w:numFmt w:val="bullet"/>
+      <w:lvlText w:val="o"/>
+      <w:lvlJc w:val="left"/>
+      <w:pPr>
+        <w:ind w:left="4304" w:hanging="360"/>
+      </w:pPr>
+      <w:rPr>
+        <w:rFonts w:ascii="Courier New" w:hAnsi="Courier New" w:cs="Courier New" w:hint="default"/>
+      </w:rPr>
+    </w:lvl>
+    <w:lvl w:ilvl="5" w:tplc="08160005" w:tentative="1">
+      <w:start w:val="1"/>
+      <w:numFmt w:val="bullet"/>
+      <w:lvlText w:val=""/>
+      <w:lvlJc w:val="left"/>
+      <w:pPr>
+        <w:ind w:left="5024" w:hanging="360"/>
+      </w:pPr>
+      <w:rPr>
+        <w:rFonts w:ascii="Wingdings" w:hAnsi="Wingdings" w:hint="default"/>
+      </w:rPr>
+    </w:lvl>
+    <w:lvl w:ilvl="6" w:tplc="08160001" w:tentative="1">
+      <w:start w:val="1"/>
+      <w:numFmt w:val="bullet"/>
+      <w:lvlText w:val=""/>
+      <w:lvlJc w:val="left"/>
+      <w:pPr>
+        <w:ind w:left="5744" w:hanging="360"/>
+      </w:pPr>
+      <w:rPr>
+        <w:rFonts w:ascii="Symbol" w:hAnsi="Symbol" w:hint="default"/>
+      </w:rPr>
+    </w:lvl>
+    <w:lvl w:ilvl="7" w:tplc="08160003" w:tentative="1">
+      <w:start w:val="1"/>
+      <w:numFmt w:val="bullet"/>
+      <w:lvlText w:val="o"/>
+      <w:lvlJc w:val="left"/>
+      <w:pPr>
+        <w:ind w:left="6464" w:hanging="360"/>
+      </w:pPr>
+      <w:rPr>
+        <w:rFonts w:ascii="Courier New" w:hAnsi="Courier New" w:cs="Courier New" w:hint="default"/>
+      </w:rPr>
+    </w:lvl>
+    <w:lvl w:ilvl="8" w:tplc="08160005" w:tentative="1">
+      <w:start w:val="1"/>
+      <w:numFmt w:val="bullet"/>
+      <w:lvlText w:val=""/>
+      <w:lvlJc w:val="left"/>
+      <w:pPr>
+        <w:ind w:left="7184" w:hanging="360"/>
+      </w:pPr>
+      <w:rPr>
+        <w:rFonts w:ascii="Wingdings" w:hAnsi="Wingdings" w:hint="default"/>
+      </w:rPr>
+    </w:lvl>
+  </w:abstractNum>
   <w:num w:numId="1">
-    <w:abstractNumId w:val="3"/>
+    <w:abstractNumId w:val="6"/>
   </w:num>
   <w:num w:numId="2">
-    <w:abstractNumId w:val="5"/>
+    <w:abstractNumId w:val="8"/>
   </w:num>
   <w:num w:numId="3">
-    <w:abstractNumId w:val="4"/>
+    <w:abstractNumId w:val="7"/>
   </w:num>
   <w:num w:numId="4">
-    <w:abstractNumId w:val="2"/>
+    <w:abstractNumId w:val="4"/>
   </w:num>
   <w:num w:numId="5">
     <w:abstractNumId w:val="0"/>
   </w:num>
   <w:num w:numId="6">
+    <w:abstractNumId w:val="3"/>
+  </w:num>
+  <w:num w:numId="7">
+    <w:abstractNumId w:val="9"/>
+  </w:num>
+  <w:num w:numId="8">
+    <w:abstractNumId w:val="5"/>
+  </w:num>
+  <w:num w:numId="9">
     <w:abstractNumId w:val="1"/>
+  </w:num>
+  <w:num w:numId="10">
+    <w:abstractNumId w:val="2"/>
   </w:num>
 </w:numbering>
 </file>
@@ -2897,7 +3498,7 @@
 </file>
 
 <file path=customXml/itemProps1.xml><?xml version="1.0" encoding="utf-8"?>
-<ds:datastoreItem xmlns:ds="http://schemas.openxmlformats.org/officeDocument/2006/customXml" ds:itemID="{95CB0CFA-36F4-496E-9682-CC53BA67FF1E}">
+<ds:datastoreItem xmlns:ds="http://schemas.openxmlformats.org/officeDocument/2006/customXml" ds:itemID="{23348DC2-F345-48E3-B7FB-9CE1F44A7C55}">
   <ds:schemaRefs>
     <ds:schemaRef ds:uri="http://schemas.openxmlformats.org/officeDocument/2006/bibliography"/>
   </ds:schemaRefs>

</xml_diff>

<commit_message>
new relatorio, better index and small updates
</commit_message>
<xml_diff>
--- a/rascunho.docx
+++ b/rascunho.docx
@@ -39,6 +39,7 @@
       </w:r>
     </w:p>
     <w:p>
+      <w:bookmarkStart w:id="0" w:name="_Hlk530829686"/>
       <w:r>
         <w:t>Nos dias de hoje, as tecnologias de informação estão cada vez mais presentes em contexto pessoal ou empresarial. Descurando o primeiro caso, é fácil entender a importância das TI nas organizações. Por exemplo, o armazenamento digital de dados permite acesso rápido e co</w:t>
       </w:r>
@@ -177,6 +178,7 @@
         <w:t>clientes consultarem histórico de compras e pontos acumulados.</w:t>
       </w:r>
     </w:p>
+    <w:bookmarkEnd w:id="0"/>
     <w:p>
       <w:pPr>
         <w:spacing w:after="160" w:line="259" w:lineRule="auto"/>
@@ -201,6 +203,7 @@
       </w:r>
     </w:p>
     <w:p>
+      <w:bookmarkStart w:id="1" w:name="_Hlk530841961"/>
       <w:r>
         <w:t>A Farmácia do</w:t>
       </w:r>
@@ -226,107 +229,79 @@
     <w:p/>
     <w:p>
       <w:r>
-        <w:t xml:space="preserve">Como o mesmo medicamento pode ter diversos </w:t>
-      </w:r>
-      <w:r>
-        <w:t>formatos (</w:t>
-      </w:r>
-      <w:r>
-        <w:t>suspensão oral, comprimidos, cápsulas, entre outros), ser produzido por diferentes laboratórios e vir em quantidades diferentes de ingredientes ativos, estes são catalogados por embalagem, por exemplo, “Paracetamol 1000mg, Bayer, 20 comprimidos</w:t>
-      </w:r>
-      <w:r>
-        <w:t xml:space="preserve">, </w:t>
-      </w:r>
-      <w:proofErr w:type="gramStart"/>
-      <w:r>
-        <w:t>Lote</w:t>
-      </w:r>
-      <w:proofErr w:type="gramEnd"/>
-      <w:r>
-        <w:t xml:space="preserve"> 12093</w:t>
-      </w:r>
-      <w:r>
-        <w:t>”. As embalagens podem</w:t>
-      </w:r>
-      <w:bookmarkStart w:id="0" w:name="_GoBack"/>
-      <w:bookmarkEnd w:id="0"/>
-      <w:r>
-        <w:t xml:space="preserve"> vir também em tamanhos diferentes. Como por vezes existem lotes que têm de ser retirados do mercado, é importante guardar a que lote é que cada embalagem </w:t>
-      </w:r>
-      <w:r>
-        <w:t>corresponde. (</w:t>
-      </w:r>
-      <w:r>
-        <w:t>?? isto ou prazo de validade)</w:t>
+        <w:t>Um farmacêutico, depois de se autenticar no POS (</w:t>
+      </w:r>
+      <w:proofErr w:type="spellStart"/>
+      <w:r>
+        <w:t>Point</w:t>
+      </w:r>
+      <w:proofErr w:type="spellEnd"/>
+      <w:r>
+        <w:t xml:space="preserve"> </w:t>
+      </w:r>
+      <w:proofErr w:type="spellStart"/>
+      <w:r>
+        <w:t>of</w:t>
+      </w:r>
+      <w:proofErr w:type="spellEnd"/>
+      <w:r>
+        <w:t xml:space="preserve"> </w:t>
+      </w:r>
+      <w:proofErr w:type="spellStart"/>
+      <w:r>
+        <w:t>Service</w:t>
+      </w:r>
+      <w:proofErr w:type="spellEnd"/>
+      <w:r>
+        <w:t>, ou Ponto de Venda)</w:t>
+      </w:r>
+      <w:r>
+        <w:t xml:space="preserve">, com o seu ID e palavra-passe, pode começar a efetuar pesquisas </w:t>
+      </w:r>
+      <w:r>
+        <w:t xml:space="preserve">de medicamentos </w:t>
+      </w:r>
+      <w:r>
+        <w:t>e vendas.</w:t>
+      </w:r>
+      <w:r>
+        <w:t xml:space="preserve"> </w:t>
+      </w:r>
+      <w:r>
+        <w:t>Cada embalagem dispensada está obrigatoriamente associada a uma fatura e</w:t>
+      </w:r>
+      <w:r>
+        <w:t xml:space="preserve"> esta</w:t>
+      </w:r>
+      <w:r>
+        <w:t xml:space="preserve"> pode ou não estar associada a uma receita</w:t>
+      </w:r>
+      <w:r>
+        <w:t xml:space="preserve">. No entanto, caso sejam vendidos </w:t>
+      </w:r>
+      <w:r>
+        <w:t>medicamentos sujeitos a receita médica</w:t>
+      </w:r>
+      <w:r>
+        <w:t>,</w:t>
+      </w:r>
+      <w:r>
+        <w:t xml:space="preserve"> que por lei necessitam de receita para poderem ser dispensados</w:t>
+      </w:r>
+      <w:r>
+        <w:t>, o código da receita tem de estar associado à fatura. A farmácia dispõe acesso controlado à base de dados do Sistema Nacional de Saúde (SNS) onde constam todos os detalhes das receitas lançadas, para consultarem uma receita específica necessitam apenas de ler o seu código com o leitor de código de barras.</w:t>
       </w:r>
     </w:p>
     <w:p/>
     <w:p>
       <w:r>
-        <w:t>Um farmacêutico, depois de se autenticar no POS (</w:t>
-      </w:r>
-      <w:proofErr w:type="spellStart"/>
-      <w:r>
-        <w:t>Point</w:t>
-      </w:r>
-      <w:proofErr w:type="spellEnd"/>
-      <w:r>
-        <w:t xml:space="preserve"> </w:t>
-      </w:r>
-      <w:proofErr w:type="spellStart"/>
-      <w:r>
-        <w:t>of</w:t>
-      </w:r>
-      <w:proofErr w:type="spellEnd"/>
-      <w:r>
-        <w:t xml:space="preserve"> </w:t>
-      </w:r>
-      <w:proofErr w:type="spellStart"/>
-      <w:r>
-        <w:t>Service</w:t>
-      </w:r>
-      <w:proofErr w:type="spellEnd"/>
-      <w:r>
-        <w:t>, ou Ponto de Venda)</w:t>
-      </w:r>
-      <w:r>
-        <w:t>, com o seu ID e palavra-passe, pode começar a efetuar pesquisas no stock e vendas.</w:t>
-      </w:r>
-      <w:r>
-        <w:t xml:space="preserve"> </w:t>
-      </w:r>
-      <w:r>
-        <w:t>Cada embalagem dispensada está obrigatoriamente associada a uma fatura e</w:t>
-      </w:r>
-      <w:r>
-        <w:t xml:space="preserve"> esta</w:t>
-      </w:r>
-      <w:r>
-        <w:t xml:space="preserve"> pode ou não estar associada a uma receita</w:t>
-      </w:r>
-      <w:r>
-        <w:t xml:space="preserve">. No entanto, caso sejam vendidos </w:t>
-      </w:r>
-      <w:r>
-        <w:t>medicamentos sujeitos a receita médica</w:t>
-      </w:r>
-      <w:r>
-        <w:t>,</w:t>
-      </w:r>
-      <w:r>
-        <w:t xml:space="preserve"> que por lei necessitam de receita para poderem ser dispensados</w:t>
-      </w:r>
-      <w:r>
-        <w:t>, o código da receita tem de estar associado à fatura. A farmácia dispõe acesso controlado à base de dados do Sistema Nacional de Saúde (SNS) onde constam todos os detalhes das receitas lançadas, para consultarem uma receita específica necessitam apenas de ler o seu código com o leitor de código de barras.</w:t>
-      </w:r>
-    </w:p>
-    <w:p/>
-    <w:p>
-      <w:r>
-        <w:t>Para cada cliente que se dirija à farmácia pela primeira vez é criada uma ficha com o seu nome, NIF e contacto telefónico</w:t>
-      </w:r>
-      <w:r>
-        <w:t xml:space="preserve"> (…). Assim que o cliente associar o seu NIF pode dar login na aplicação </w:t>
+        <w:t>Para cada cliente que se dirija à farmácia pela primeira vez é criada uma ficha com o seu nome, NIF</w:t>
+      </w:r>
+      <w:r>
+        <w:t xml:space="preserve">, número de telemóvel e email. </w:t>
+      </w:r>
+      <w:r>
+        <w:t xml:space="preserve">Assim que o cliente associar o seu NIF pode dar login na aplicação </w:t>
       </w:r>
       <w:r>
         <w:rPr>
@@ -338,6 +313,7 @@
         <w:t>, sendo que na primeira vez que acede à sua área tem de escolher uma palavra-passe. A partir deste momento pode consultar as suas compras anteriores, pontos acumulados e gastos, alterar dados de contacto e a palavra-passe.</w:t>
       </w:r>
     </w:p>
+    <w:bookmarkEnd w:id="1"/>
     <w:p/>
     <w:p>
       <w:pPr>
@@ -350,6 +326,7 @@
     </w:p>
     <w:p>
       <w:pPr>
+        <w:spacing w:before="600"/>
         <w:rPr>
           <w:b/>
         </w:rPr>
@@ -364,6 +341,8 @@
     </w:p>
     <w:p/>
     <w:p>
+      <w:bookmarkStart w:id="2" w:name="_Hlk530834556"/>
+      <w:bookmarkStart w:id="3" w:name="_Hlk530842180"/>
       <w:r>
         <w:t xml:space="preserve">A realização deste projeto advém da proposta de implementação de uma BD com tema à escolha. Não foi fácil selecionar um tema pois este deveria ser complexo suficiente para ser possível desenvolver um trabalho sólido em seu </w:t>
       </w:r>
@@ -398,7 +377,13 @@
     <w:p/>
     <w:p>
       <w:r>
-        <w:t xml:space="preserve">O nosso objetivo foi implementar um SBG </w:t>
+        <w:t>O nosso objetivo foi implementar um</w:t>
+      </w:r>
+      <w:r>
+        <w:t xml:space="preserve"> SBD</w:t>
+      </w:r>
+      <w:r>
+        <w:t xml:space="preserve"> </w:t>
       </w:r>
       <w:r>
         <w:t xml:space="preserve">que sirva de suporte ao sistema informático da </w:t>
@@ -428,9 +413,20 @@
         <w:t>Como tal, construímos uma base de dados simples e funcional tendo sempre em conta</w:t>
       </w:r>
       <w:r>
-        <w:t xml:space="preserve"> o funcionamento real da farmácia, bem como as interações do utilizador com a aplicação, tentado facilitar a gestão dos stocks, de clientes e demais dados vitais ao bom funcionamento do estabelecimento. </w:t>
-      </w:r>
-    </w:p>
+        <w:t xml:space="preserve"> o funcionamento da farmácia, bem como as interações do utilizador com a aplicação, tentado facilitar </w:t>
+      </w:r>
+      <w:r>
+        <w:t>o processo de venda e a consulta de informação por parte dos</w:t>
+      </w:r>
+      <w:r>
+        <w:t xml:space="preserve"> clientes.</w:t>
+      </w:r>
+      <w:bookmarkEnd w:id="3"/>
+      <w:r>
+        <w:t xml:space="preserve"> </w:t>
+      </w:r>
+    </w:p>
+    <w:bookmarkEnd w:id="2"/>
     <w:p>
       <w:pPr>
         <w:spacing w:after="160" w:line="259" w:lineRule="auto"/>
@@ -461,6 +457,7 @@
       </w:r>
     </w:p>
     <w:p>
+      <w:bookmarkStart w:id="4" w:name="_Hlk530836242"/>
       <w:r>
         <w:t xml:space="preserve">Para o levantamento de requisitos, foi convocada </w:t>
       </w:r>
@@ -492,7 +489,13 @@
     <w:p/>
     <w:p>
       <w:r>
-        <w:t>Cada cliente tem uma ficha que contém o seu nome, Número de Identificação Fiscal (NIF), email, número de telefone, data de nascimento, que é criada sempre que um novo cliente se dirige à farmácia. O farmacêutico pode confirmar a existência, ou não, de um cliente procurando pelo seu NIF, nº de telemóvel ou até do nome.</w:t>
+        <w:t>Cada cliente tem uma ficha que contém o seu nome, Número de Identificação Fiscal (NIF), email, número de tel</w:t>
+      </w:r>
+      <w:r>
+        <w:t>emóvel. A ficha</w:t>
+      </w:r>
+      <w:r>
+        <w:t xml:space="preserve"> é criada sempre que um novo cliente se dirige à farmácia. O farmacêutico pode confirmar a existência, ou não, de um cliente procurando pelo seu NIF, nº de telemóvel ou até do nome.</w:t>
       </w:r>
     </w:p>
     <w:p/>
@@ -570,84 +573,121 @@
     <w:p/>
     <w:p>
       <w:r>
-        <w:t>Os fornecedores entregam os medicamentos em lotes, que têm um respetivo prazo de validade</w:t>
+        <w:t xml:space="preserve">Sobre o medicamento </w:t>
+      </w:r>
+      <w:r>
+        <w:t>em</w:t>
+      </w:r>
+      <w:r>
+        <w:t xml:space="preserve"> si, é imperativo </w:t>
+      </w:r>
+      <w:r>
+        <w:t>saber</w:t>
+      </w:r>
+      <w:r>
+        <w:t xml:space="preserve"> </w:t>
+      </w:r>
+      <w:r>
+        <w:t>a sua designação</w:t>
+      </w:r>
+      <w:r>
+        <w:t>, o tamanho da embalagem</w:t>
+      </w:r>
+      <w:r>
+        <w:t xml:space="preserve"> </w:t>
+      </w:r>
+      <w:r>
+        <w:t>(quantidade e em que unidades está representada a quantidade), a que categoria pertence (analgésico, estatina, antiemético, antibiótico), se é ou não sujeito a receita médica e em que formato se apresenta (comprimido, xarope e granulado)</w:t>
+      </w:r>
+      <w:r>
+        <w:t xml:space="preserve"> e qual o laboratório que o produz</w:t>
+      </w:r>
+      <w:r>
+        <w:t xml:space="preserve"> bem </w:t>
+      </w:r>
+      <w:r>
+        <w:t xml:space="preserve">como </w:t>
+      </w:r>
+      <w:r>
+        <w:t>o preço de venda atual e a quantidade em stock</w:t>
+      </w:r>
+      <w:r>
+        <w:t>. Os medicamentos estão organizados por armário (A-Z), gaveta (1-9) e separador (1-9).</w:t>
+      </w:r>
+    </w:p>
+    <w:p/>
+    <w:p>
+      <w:r>
+        <w:t xml:space="preserve">Sobre cada funcionário, a gerência pretende saber o nome, </w:t>
+      </w:r>
+      <w:r>
+        <w:t>nº de telemóvel</w:t>
+      </w:r>
+      <w:r>
+        <w:t>, NISS</w:t>
+      </w:r>
+      <w:r>
+        <w:t xml:space="preserve"> e</w:t>
+      </w:r>
+      <w:r>
+        <w:t xml:space="preserve"> nº da cédula profissional</w:t>
+      </w:r>
+      <w:r>
+        <w:t>. De momento, o Sr. Prometeu apenas pretende saber qual o ordenado atual e para que IBAN terá de o transferir</w:t>
+      </w:r>
+      <w:r>
+        <w:t xml:space="preserve">. </w:t>
+      </w:r>
+      <w:r>
+        <w:t>Caso a farmácia tenha o sucesso previsto, o sistema terá de registar as horas trabalhadas por cada funcionário e calcular o montante a transferir. Como não é algo relevante para o funcionamento inicial da farmácia</w:t>
       </w:r>
       <w:r>
         <w:t>,</w:t>
       </w:r>
       <w:r>
-        <w:t xml:space="preserve"> quantidade armazenada</w:t>
-      </w:r>
-      <w:r>
-        <w:t>, preço de compra e preço de venda</w:t>
-      </w:r>
-      <w:r>
-        <w:t xml:space="preserve">. Sobre o medicamento </w:t>
-      </w:r>
-      <w:r>
-        <w:t>em</w:t>
-      </w:r>
-      <w:r>
-        <w:t xml:space="preserve"> si, é imperativo distinguir os seus princípios ativos e a</w:t>
+        <w:t xml:space="preserve"> foi decidido que esta funcionalidade </w:t>
+      </w:r>
+      <w:r>
+        <w:lastRenderedPageBreak/>
+        <w:t>não será implementada</w:t>
+      </w:r>
+      <w:r>
+        <w:t>,</w:t>
+      </w:r>
+      <w:r>
+        <w:t xml:space="preserve"> nesta versão, </w:t>
+      </w:r>
+      <w:r>
+        <w:t>sendo implementada apenas a simplificação previamente descrita.</w:t>
       </w:r>
       <w:r>
         <w:t xml:space="preserve"> </w:t>
       </w:r>
-      <w:r>
-        <w:t>dosagem, bem como o formato em que o medicamento se apresenta e o laboratório em que foi fabricado.</w:t>
-      </w:r>
-      <w:r>
-        <w:t xml:space="preserve"> </w:t>
-      </w:r>
     </w:p>
     <w:p/>
     <w:p>
       <w:r>
-        <w:t xml:space="preserve">Sobre cada funcionário, a gerência pretende saber o nome, </w:t>
-      </w:r>
-      <w:r>
-        <w:t>nº de telemóvel</w:t>
-      </w:r>
-      <w:r>
-        <w:t>, NISS</w:t>
-      </w:r>
-      <w:r>
-        <w:t xml:space="preserve"> e</w:t>
-      </w:r>
-      <w:r>
-        <w:t xml:space="preserve"> nº da cédula profissional</w:t>
-      </w:r>
-      <w:r>
-        <w:t>. De momento, o Sr. Prometeu apenas pretende saber qual o ordenado atual e para que IBAN terá de o transferir, no entanto, pretende registar que pagamentos foram efetuados.</w:t>
-      </w:r>
-    </w:p>
-    <w:p/>
-    <w:p>
-      <w:r>
-        <w:t xml:space="preserve">Caso a farmácia tenha o sucesso previsto, o sistema terá de registar as horas trabalhadas por cada funcionário e calcular o montante a transferir. Como não é algo relevante para o </w:t>
-      </w:r>
-      <w:r>
-        <w:lastRenderedPageBreak/>
-        <w:t>funcionamento inicial da farmácia</w:t>
-      </w:r>
-      <w:r>
-        <w:t>,</w:t>
-      </w:r>
-      <w:r>
-        <w:t xml:space="preserve"> foi decidido que esta funcionalidade não será implementada</w:t>
-      </w:r>
-      <w:r>
-        <w:t>,</w:t>
-      </w:r>
-      <w:r>
-        <w:t xml:space="preserve"> nesta versão, </w:t>
-      </w:r>
-      <w:r>
-        <w:t>sendo implementada apenas a simplificação previamente descrita.</w:t>
-      </w:r>
-      <w:r>
-        <w:t xml:space="preserve"> </w:t>
-      </w:r>
+        <w:t xml:space="preserve">A venda dos medicamentos pressupõe o lançamento duma fatura no sistema, </w:t>
+      </w:r>
+      <w:r>
+        <w:t xml:space="preserve">onde consta </w:t>
+      </w:r>
+      <w:r>
+        <w:t>o funcionário responsável, o cliente a que</w:t>
+      </w:r>
+      <w:r>
+        <w:t>m</w:t>
+      </w:r>
+      <w:r>
+        <w:t xml:space="preserve"> pertence</w:t>
+      </w:r>
+      <w:r>
+        <w:t xml:space="preserve"> e os medicamentos que foram vendidos (e as respetivas quantidades e preços). O cliente pode então escolher gastar pontos para</w:t>
+      </w:r>
+      <w:r>
+        <w:t xml:space="preserve"> obter um desconto no valor total da fatura. Todos estes valores devem aparecer descriminados na fatura.</w:t>
+      </w:r>
+      <w:bookmarkEnd w:id="4"/>
     </w:p>
     <w:p/>
     <w:p>
@@ -669,6 +709,8 @@
           <w:b/>
         </w:rPr>
       </w:pPr>
+      <w:bookmarkStart w:id="5" w:name="_Hlk530846387"/>
+      <w:bookmarkStart w:id="6" w:name="_GoBack"/>
       <w:r>
         <w:rPr>
           <w:b/>
@@ -745,18 +787,6 @@
         </w:numPr>
       </w:pPr>
       <w:r>
-        <w:t>Data de Nascimento</w:t>
-      </w:r>
-    </w:p>
-    <w:p>
-      <w:pPr>
-        <w:pStyle w:val="PargrafodaLista"/>
-        <w:numPr>
-          <w:ilvl w:val="0"/>
-          <w:numId w:val="2"/>
-        </w:numPr>
-      </w:pPr>
-      <w:r>
         <w:t>Pontos</w:t>
       </w:r>
     </w:p>
@@ -854,93 +884,13 @@
         </w:numPr>
       </w:pPr>
       <w:r>
-        <w:t>Pagamentos</w:t>
-      </w:r>
-    </w:p>
-    <w:p>
-      <w:pPr>
-        <w:rPr>
-          <w:b/>
-        </w:rPr>
-      </w:pPr>
-      <w:r>
-        <w:rPr>
-          <w:b/>
-        </w:rPr>
-        <w:t>Fornecedor</w:t>
-      </w:r>
-    </w:p>
-    <w:p>
-      <w:pPr>
-        <w:pStyle w:val="PargrafodaLista"/>
-        <w:numPr>
-          <w:ilvl w:val="0"/>
-          <w:numId w:val="4"/>
-        </w:numPr>
-      </w:pPr>
-      <w:r>
-        <w:t>Id</w:t>
-      </w:r>
-    </w:p>
-    <w:p>
-      <w:pPr>
-        <w:pStyle w:val="PargrafodaLista"/>
-        <w:numPr>
-          <w:ilvl w:val="0"/>
-          <w:numId w:val="4"/>
-        </w:numPr>
-      </w:pPr>
-      <w:r>
-        <w:t>NIF</w:t>
-      </w:r>
-    </w:p>
-    <w:p>
-      <w:pPr>
-        <w:pStyle w:val="PargrafodaLista"/>
-        <w:numPr>
-          <w:ilvl w:val="0"/>
-          <w:numId w:val="4"/>
-        </w:numPr>
-      </w:pPr>
-      <w:r>
-        <w:t>Nome</w:t>
-      </w:r>
-    </w:p>
-    <w:p>
-      <w:pPr>
-        <w:pStyle w:val="PargrafodaLista"/>
-        <w:numPr>
-          <w:ilvl w:val="0"/>
-          <w:numId w:val="4"/>
-        </w:numPr>
-      </w:pPr>
-      <w:r>
-        <w:t>Morada, composta pela rua, código postal e localidade.</w:t>
-      </w:r>
-    </w:p>
-    <w:p>
-      <w:pPr>
-        <w:pStyle w:val="PargrafodaLista"/>
-        <w:numPr>
-          <w:ilvl w:val="0"/>
-          <w:numId w:val="4"/>
-        </w:numPr>
-      </w:pPr>
-      <w:r>
-        <w:t>Número de Telefone</w:t>
-      </w:r>
-    </w:p>
-    <w:p>
-      <w:pPr>
-        <w:pStyle w:val="PargrafodaLista"/>
-        <w:numPr>
-          <w:ilvl w:val="0"/>
-          <w:numId w:val="4"/>
-        </w:numPr>
-      </w:pPr>
-      <w:r>
-        <w:t>Email</w:t>
-      </w:r>
+        <w:t>Ordenado</w:t>
+      </w:r>
+    </w:p>
+    <w:p>
+      <w:pPr>
+        <w:ind w:left="1064"/>
+      </w:pPr>
     </w:p>
     <w:p>
       <w:r>
@@ -971,7 +921,10 @@
         </w:numPr>
       </w:pPr>
       <w:r>
-        <w:t>Descrição</w:t>
+        <w:t>Des</w:t>
+      </w:r>
+      <w:r>
+        <w:t>ignação</w:t>
       </w:r>
     </w:p>
     <w:p>
@@ -995,7 +948,7 @@
         </w:numPr>
       </w:pPr>
       <w:r>
-        <w:t>Via pela qual é administrado</w:t>
+        <w:t>Quantidade presente na embalagem</w:t>
       </w:r>
     </w:p>
     <w:p>
@@ -1007,7 +960,13 @@
         </w:numPr>
       </w:pPr>
       <w:r>
-        <w:t>Quantidade presente na embalagem</w:t>
+        <w:t xml:space="preserve">Unidade em que a quantidade é medida </w:t>
+      </w:r>
+      <w:r>
+        <w:t xml:space="preserve">(mililitros, </w:t>
+      </w:r>
+      <w:r>
+        <w:t>gramas, …)</w:t>
       </w:r>
     </w:p>
     <w:p>
@@ -1019,25 +978,7 @@
         </w:numPr>
       </w:pPr>
       <w:r>
-        <w:t xml:space="preserve">Unidade em que a quantidade é medida </w:t>
-      </w:r>
-      <w:r>
-        <w:t xml:space="preserve">(mililitros, </w:t>
-      </w:r>
-      <w:r>
-        <w:t>gramas, …)</w:t>
-      </w:r>
-    </w:p>
-    <w:p>
-      <w:pPr>
-        <w:pStyle w:val="PargrafodaLista"/>
-        <w:numPr>
-          <w:ilvl w:val="0"/>
-          <w:numId w:val="6"/>
-        </w:numPr>
-      </w:pPr>
-      <w:r>
-        <w:t>Farmacêutica</w:t>
+        <w:t>Laboratório</w:t>
       </w:r>
     </w:p>
     <w:p>
@@ -1093,8 +1034,13 @@
         </w:numPr>
       </w:pPr>
       <w:r>
-        <w:lastRenderedPageBreak/>
-        <w:t>Data Fatura</w:t>
+        <w:t>Data</w:t>
+      </w:r>
+      <w:r>
+        <w:t>/hora da f</w:t>
+      </w:r>
+      <w:r>
+        <w:t>atura</w:t>
       </w:r>
     </w:p>
     <w:p>
@@ -1106,7 +1052,13 @@
         </w:numPr>
       </w:pPr>
       <w:r>
-        <w:t>Data Senha</w:t>
+        <w:t>Data</w:t>
+      </w:r>
+      <w:r>
+        <w:t>/hora da s</w:t>
+      </w:r>
+      <w:r>
+        <w:t>enha</w:t>
       </w:r>
     </w:p>
     <w:p>
@@ -1117,26 +1069,8 @@
           <w:numId w:val="10"/>
         </w:numPr>
       </w:pPr>
-      <w:proofErr w:type="spellStart"/>
-      <w:r>
-        <w:rPr>
-          <w:i/>
-        </w:rPr>
-        <w:t>Cod_Receita</w:t>
-      </w:r>
-      <w:proofErr w:type="spellEnd"/>
-    </w:p>
-    <w:p>
-      <w:pPr>
-        <w:rPr>
-          <w:b/>
-        </w:rPr>
-      </w:pPr>
-      <w:r>
-        <w:rPr>
-          <w:b/>
-        </w:rPr>
-        <w:t>Princípio Ativo</w:t>
+      <w:r>
+        <w:t>Códigos das receitas</w:t>
       </w:r>
     </w:p>
     <w:p>
@@ -1146,26 +1080,14 @@
           <w:ilvl w:val="0"/>
           <w:numId w:val="10"/>
         </w:numPr>
-        <w:rPr>
-          <w:b/>
-        </w:rPr>
-      </w:pPr>
-      <w:r>
-        <w:t>Id</w:t>
-      </w:r>
-    </w:p>
-    <w:p>
-      <w:pPr>
-        <w:pStyle w:val="PargrafodaLista"/>
-        <w:numPr>
-          <w:ilvl w:val="0"/>
-          <w:numId w:val="10"/>
-        </w:numPr>
-      </w:pPr>
-      <w:r>
-        <w:t>Nome</w:t>
-      </w:r>
-    </w:p>
+      </w:pPr>
+      <w:r>
+        <w:lastRenderedPageBreak/>
+        <w:t>Total</w:t>
+      </w:r>
+    </w:p>
+    <w:bookmarkEnd w:id="5"/>
+    <w:bookmarkEnd w:id="6"/>
     <w:p>
       <w:pPr>
         <w:spacing w:after="160" w:line="259" w:lineRule="auto"/>
@@ -3484,7 +3406,7 @@
 </file>
 
 <file path=customXml/itemProps1.xml><?xml version="1.0" encoding="utf-8"?>
-<ds:datastoreItem xmlns:ds="http://schemas.openxmlformats.org/officeDocument/2006/customXml" ds:itemID="{E73FEED2-51BF-40D5-B192-9620D8C45E72}">
+<ds:datastoreItem xmlns:ds="http://schemas.openxmlformats.org/officeDocument/2006/customXml" ds:itemID="{0D208AB5-4395-4DD5-B93B-2BDD55095A6B}">
   <ds:schemaRefs>
     <ds:schemaRef ds:uri="http://schemas.openxmlformats.org/officeDocument/2006/bibliography"/>
   </ds:schemaRefs>

</xml_diff>